<commit_message>
Added new comments to Document.
</commit_message>
<xml_diff>
--- a/Solution Document.docx
+++ b/Solution Document.docx
@@ -35,10 +35,22 @@
     <w:p/>
     <w:p>
       <w:r>
-        <w:t xml:space="preserve">The idea is to create an application that creates a pleasant experience for </w:t>
-      </w:r>
-      <w:r>
-        <w:t>an</w:t>
+        <w:t xml:space="preserve">The idea is to create an application that creates a </w:t>
+      </w:r>
+      <w:r>
+        <w:t xml:space="preserve">seamless </w:t>
+      </w:r>
+      <w:r>
+        <w:t xml:space="preserve">pleasant </w:t>
+      </w:r>
+      <w:r>
+        <w:t xml:space="preserve">and exciting </w:t>
+      </w:r>
+      <w:r>
+        <w:t xml:space="preserve">experience for </w:t>
+      </w:r>
+      <w:r>
+        <w:t>the</w:t>
       </w:r>
       <w:r>
         <w:t xml:space="preserve"> </w:t>
@@ -139,20 +151,6 @@
       </w:r>
     </w:p>
     <w:p/>
-    <w:p>
-      <w:r>
-        <w:t xml:space="preserve">The </w:t>
-      </w:r>
-      <w:r>
-        <w:t>passenger</w:t>
-      </w:r>
-      <w:r>
-        <w:t xml:space="preserve"> </w:t>
-      </w:r>
-      <w:r>
-        <w:t xml:space="preserve">data is fetched from the server based on the entered PNR and name. At the end </w:t>
-      </w:r>
-    </w:p>
     <w:p/>
     <w:p>
       <w:r>
@@ -168,8 +166,6 @@
       <w:r>
         <w:t>:</w:t>
       </w:r>
-      <w:bookmarkStart w:id="0" w:name="_GoBack"/>
-      <w:bookmarkEnd w:id="0"/>
     </w:p>
     <w:p/>
     <w:p>
@@ -257,24 +253,6 @@
       </w:pPr>
     </w:p>
     <w:p/>
-    <w:p/>
-    <w:p/>
-    <w:p/>
-    <w:p/>
-    <w:p/>
-    <w:p/>
-    <w:p/>
-    <w:p/>
-    <w:p/>
-    <w:p/>
-    <w:p/>
-    <w:p/>
-    <w:p/>
-    <w:p/>
-    <w:p/>
-    <w:p/>
-    <w:p/>
-    <w:p/>
     <w:p>
       <w:pPr>
         <w:rPr>
@@ -287,7 +265,196 @@
           <w:b/>
           <w:u w:val="single"/>
         </w:rPr>
-        <w:lastRenderedPageBreak/>
+        <w:t xml:space="preserve">Future </w:t>
+      </w:r>
+      <w:r>
+        <w:rPr>
+          <w:b/>
+          <w:u w:val="single"/>
+        </w:rPr>
+        <w:t xml:space="preserve">scope of </w:t>
+      </w:r>
+      <w:r>
+        <w:rPr>
+          <w:b/>
+          <w:u w:val="single"/>
+        </w:rPr>
+        <w:t>Enhancements</w:t>
+      </w:r>
+      <w:r>
+        <w:rPr>
+          <w:b/>
+          <w:u w:val="single"/>
+        </w:rPr>
+        <w:t>:</w:t>
+      </w:r>
+    </w:p>
+    <w:p/>
+    <w:p>
+      <w:r>
+        <w:t xml:space="preserve">Future enhancements to the app would be to </w:t>
+      </w:r>
+      <w:r>
+        <w:t>integrate modules like-</w:t>
+      </w:r>
+    </w:p>
+    <w:p/>
+    <w:p>
+      <w:pPr>
+        <w:pStyle w:val="ListParagraph"/>
+        <w:numPr>
+          <w:ilvl w:val="0"/>
+          <w:numId w:val="2"/>
+        </w:numPr>
+      </w:pPr>
+      <w:r>
+        <w:t xml:space="preserve">Providing Direct “Check </w:t>
+      </w:r>
+      <w:proofErr w:type="gramStart"/>
+      <w:r>
+        <w:t>In</w:t>
+      </w:r>
+      <w:proofErr w:type="gramEnd"/>
+      <w:r>
+        <w:t>” option in the app.</w:t>
+      </w:r>
+    </w:p>
+    <w:p>
+      <w:pPr>
+        <w:pStyle w:val="ListParagraph"/>
+        <w:numPr>
+          <w:ilvl w:val="0"/>
+          <w:numId w:val="2"/>
+        </w:numPr>
+      </w:pPr>
+      <w:r>
+        <w:t>Display all the “Boarding Pass”</w:t>
+      </w:r>
+      <w:r>
+        <w:t xml:space="preserve"> </w:t>
+      </w:r>
+      <w:r>
+        <w:t>for the passenger and his family members.</w:t>
+      </w:r>
+    </w:p>
+    <w:p>
+      <w:pPr>
+        <w:pStyle w:val="ListParagraph"/>
+        <w:numPr>
+          <w:ilvl w:val="0"/>
+          <w:numId w:val="2"/>
+        </w:numPr>
+      </w:pPr>
+      <w:r>
+        <w:t xml:space="preserve">Sign </w:t>
+      </w:r>
+      <w:proofErr w:type="gramStart"/>
+      <w:r>
+        <w:t>In</w:t>
+      </w:r>
+      <w:proofErr w:type="gramEnd"/>
+      <w:r>
+        <w:t xml:space="preserve"> feature to the app.</w:t>
+      </w:r>
+    </w:p>
+    <w:p>
+      <w:pPr>
+        <w:pStyle w:val="ListParagraph"/>
+        <w:numPr>
+          <w:ilvl w:val="0"/>
+          <w:numId w:val="2"/>
+        </w:numPr>
+      </w:pPr>
+      <w:r>
+        <w:t>Integrate Push Notifications (Alerts) for Flight Arrival, Flight time change, Boarding gate information etc.</w:t>
+      </w:r>
+    </w:p>
+    <w:p>
+      <w:pPr>
+        <w:pStyle w:val="ListParagraph"/>
+        <w:numPr>
+          <w:ilvl w:val="0"/>
+          <w:numId w:val="2"/>
+        </w:numPr>
+      </w:pPr>
+      <w:r>
+        <w:t xml:space="preserve">Providing “Priority Check </w:t>
+      </w:r>
+      <w:proofErr w:type="gramStart"/>
+      <w:r>
+        <w:t>In</w:t>
+      </w:r>
+      <w:proofErr w:type="gramEnd"/>
+      <w:r>
+        <w:t>” options.</w:t>
+      </w:r>
+    </w:p>
+    <w:p>
+      <w:pPr>
+        <w:pStyle w:val="ListParagraph"/>
+        <w:numPr>
+          <w:ilvl w:val="0"/>
+          <w:numId w:val="2"/>
+        </w:numPr>
+      </w:pPr>
+      <w:r>
+        <w:t>Display information on next connecting flights.</w:t>
+      </w:r>
+    </w:p>
+    <w:p>
+      <w:pPr>
+        <w:pStyle w:val="ListParagraph"/>
+        <w:numPr>
+          <w:ilvl w:val="0"/>
+          <w:numId w:val="2"/>
+        </w:numPr>
+      </w:pPr>
+      <w:r>
+        <w:t>Once the passenger reaches his destination, track location and provide options for him to book a cab/bus etc.</w:t>
+      </w:r>
+    </w:p>
+    <w:p>
+      <w:pPr>
+        <w:pStyle w:val="ListParagraph"/>
+        <w:numPr>
+          <w:ilvl w:val="0"/>
+          <w:numId w:val="2"/>
+        </w:numPr>
+      </w:pPr>
+      <w:r>
+        <w:t>Provide interesting information to the passenger about his time of travel, the places</w:t>
+      </w:r>
+      <w:r>
+        <w:t>/countries</w:t>
+      </w:r>
+      <w:r>
+        <w:t xml:space="preserve"> he would cross</w:t>
+      </w:r>
+      <w:r>
+        <w:t xml:space="preserve"> in air</w:t>
+      </w:r>
+      <w:r>
+        <w:t>, the interesting food/cuisines he can try</w:t>
+      </w:r>
+      <w:r>
+        <w:t xml:space="preserve"> at his destination, best hotels and offers etc.</w:t>
+      </w:r>
+    </w:p>
+    <w:p/>
+    <w:p/>
+    <w:p/>
+    <w:p>
+      <w:pPr>
+        <w:rPr>
+          <w:b/>
+          <w:u w:val="single"/>
+        </w:rPr>
+      </w:pPr>
+      <w:r>
+        <w:rPr>
+          <w:b/>
+          <w:u w:val="single"/>
+        </w:rPr>
         <w:t>Screenshots:</w:t>
       </w:r>
     </w:p>
@@ -703,7 +870,65 @@
         </w:drawing>
       </w:r>
     </w:p>
-    <w:p/>
+    <w:p>
+      <w:pPr>
+        <w:rPr>
+          <w:b/>
+        </w:rPr>
+      </w:pPr>
+    </w:p>
+    <w:p>
+      <w:pPr>
+        <w:rPr>
+          <w:b/>
+        </w:rPr>
+      </w:pPr>
+      <w:r>
+        <w:rPr>
+          <w:b/>
+        </w:rPr>
+        <w:t>Content were used from:</w:t>
+      </w:r>
+    </w:p>
+    <w:p>
+      <w:pPr>
+        <w:pStyle w:val="ListParagraph"/>
+        <w:numPr>
+          <w:ilvl w:val="0"/>
+          <w:numId w:val="3"/>
+        </w:numPr>
+      </w:pPr>
+      <w:proofErr w:type="spellStart"/>
+      <w:r>
+        <w:t>AirAsia</w:t>
+      </w:r>
+      <w:proofErr w:type="spellEnd"/>
+      <w:r>
+        <w:t xml:space="preserve"> website (Login button message)</w:t>
+      </w:r>
+    </w:p>
+    <w:p>
+      <w:pPr>
+        <w:pStyle w:val="ListParagraph"/>
+        <w:numPr>
+          <w:ilvl w:val="0"/>
+          <w:numId w:val="3"/>
+        </w:numPr>
+      </w:pPr>
+      <w:proofErr w:type="spellStart"/>
+      <w:r>
+        <w:t>AirAsia</w:t>
+      </w:r>
+      <w:proofErr w:type="spellEnd"/>
+      <w:r>
+        <w:t xml:space="preserve"> Logo (Google.co</w:t>
+      </w:r>
+      <w:bookmarkStart w:id="0" w:name="_GoBack"/>
+      <w:bookmarkEnd w:id="0"/>
+      <w:r>
+        <w:t>m)</w:t>
+      </w:r>
+    </w:p>
     <w:sectPr>
       <w:pgSz w:w="12240" w:h="15840"/>
       <w:pgMar w:top="1440" w:right="1440" w:bottom="1440" w:left="1440" w:header="720" w:footer="720" w:gutter="0"/>
@@ -717,6 +942,184 @@
 <file path=word/numbering.xml><?xml version="1.0" encoding="utf-8"?>
 <w:numbering xmlns:wpc="http://schemas.microsoft.com/office/word/2010/wordprocessingCanvas" xmlns:mo="http://schemas.microsoft.com/office/mac/office/2008/main" xmlns:mc="http://schemas.openxmlformats.org/markup-compatibility/2006" xmlns:mv="urn:schemas-microsoft-com:mac:vml" xmlns:o="urn:schemas-microsoft-com:office:office" xmlns:r="http://schemas.openxmlformats.org/officeDocument/2006/relationships" xmlns:m="http://schemas.openxmlformats.org/officeDocument/2006/math" xmlns:v="urn:schemas-microsoft-com:vml" xmlns:wp14="http://schemas.microsoft.com/office/word/2010/wordprocessingDrawing" xmlns:wp="http://schemas.openxmlformats.org/drawingml/2006/wordprocessingDrawing" xmlns:w10="urn:schemas-microsoft-com:office:word" xmlns:w="http://schemas.openxmlformats.org/wordprocessingml/2006/main" xmlns:w14="http://schemas.microsoft.com/office/word/2010/wordml" xmlns:w15="http://schemas.microsoft.com/office/word/2012/wordml" xmlns:wpg="http://schemas.microsoft.com/office/word/2010/wordprocessingGroup" xmlns:wpi="http://schemas.microsoft.com/office/word/2010/wordprocessingInk" xmlns:wne="http://schemas.microsoft.com/office/word/2006/wordml" xmlns:wps="http://schemas.microsoft.com/office/word/2010/wordprocessingShape" mc:Ignorable="w14 w15 wp14">
   <w:abstractNum w:abstractNumId="0">
+    <w:nsid w:val="2F074F35"/>
+    <w:multiLevelType w:val="hybridMultilevel"/>
+    <w:tmpl w:val="8BE8E456"/>
+    <w:lvl w:ilvl="0" w:tplc="0409000F">
+      <w:start w:val="1"/>
+      <w:numFmt w:val="decimal"/>
+      <w:lvlText w:val="%1."/>
+      <w:lvlJc w:val="left"/>
+      <w:pPr>
+        <w:ind w:left="720" w:hanging="360"/>
+      </w:pPr>
+      <w:rPr>
+        <w:rFonts w:hint="default"/>
+      </w:rPr>
+    </w:lvl>
+    <w:lvl w:ilvl="1" w:tplc="04090019" w:tentative="1">
+      <w:start w:val="1"/>
+      <w:numFmt w:val="lowerLetter"/>
+      <w:lvlText w:val="%2."/>
+      <w:lvlJc w:val="left"/>
+      <w:pPr>
+        <w:ind w:left="1440" w:hanging="360"/>
+      </w:pPr>
+    </w:lvl>
+    <w:lvl w:ilvl="2" w:tplc="0409001B" w:tentative="1">
+      <w:start w:val="1"/>
+      <w:numFmt w:val="lowerRoman"/>
+      <w:lvlText w:val="%3."/>
+      <w:lvlJc w:val="right"/>
+      <w:pPr>
+        <w:ind w:left="2160" w:hanging="180"/>
+      </w:pPr>
+    </w:lvl>
+    <w:lvl w:ilvl="3" w:tplc="0409000F" w:tentative="1">
+      <w:start w:val="1"/>
+      <w:numFmt w:val="decimal"/>
+      <w:lvlText w:val="%4."/>
+      <w:lvlJc w:val="left"/>
+      <w:pPr>
+        <w:ind w:left="2880" w:hanging="360"/>
+      </w:pPr>
+    </w:lvl>
+    <w:lvl w:ilvl="4" w:tplc="04090019" w:tentative="1">
+      <w:start w:val="1"/>
+      <w:numFmt w:val="lowerLetter"/>
+      <w:lvlText w:val="%5."/>
+      <w:lvlJc w:val="left"/>
+      <w:pPr>
+        <w:ind w:left="3600" w:hanging="360"/>
+      </w:pPr>
+    </w:lvl>
+    <w:lvl w:ilvl="5" w:tplc="0409001B" w:tentative="1">
+      <w:start w:val="1"/>
+      <w:numFmt w:val="lowerRoman"/>
+      <w:lvlText w:val="%6."/>
+      <w:lvlJc w:val="right"/>
+      <w:pPr>
+        <w:ind w:left="4320" w:hanging="180"/>
+      </w:pPr>
+    </w:lvl>
+    <w:lvl w:ilvl="6" w:tplc="0409000F" w:tentative="1">
+      <w:start w:val="1"/>
+      <w:numFmt w:val="decimal"/>
+      <w:lvlText w:val="%7."/>
+      <w:lvlJc w:val="left"/>
+      <w:pPr>
+        <w:ind w:left="5040" w:hanging="360"/>
+      </w:pPr>
+    </w:lvl>
+    <w:lvl w:ilvl="7" w:tplc="04090019" w:tentative="1">
+      <w:start w:val="1"/>
+      <w:numFmt w:val="lowerLetter"/>
+      <w:lvlText w:val="%8."/>
+      <w:lvlJc w:val="left"/>
+      <w:pPr>
+        <w:ind w:left="5760" w:hanging="360"/>
+      </w:pPr>
+    </w:lvl>
+    <w:lvl w:ilvl="8" w:tplc="0409001B" w:tentative="1">
+      <w:start w:val="1"/>
+      <w:numFmt w:val="lowerRoman"/>
+      <w:lvlText w:val="%9."/>
+      <w:lvlJc w:val="right"/>
+      <w:pPr>
+        <w:ind w:left="6480" w:hanging="180"/>
+      </w:pPr>
+    </w:lvl>
+  </w:abstractNum>
+  <w:abstractNum w:abstractNumId="1">
+    <w:nsid w:val="47221AE0"/>
+    <w:multiLevelType w:val="hybridMultilevel"/>
+    <w:tmpl w:val="D5468346"/>
+    <w:lvl w:ilvl="0" w:tplc="0409000F">
+      <w:start w:val="1"/>
+      <w:numFmt w:val="decimal"/>
+      <w:lvlText w:val="%1."/>
+      <w:lvlJc w:val="left"/>
+      <w:pPr>
+        <w:ind w:left="720" w:hanging="360"/>
+      </w:pPr>
+      <w:rPr>
+        <w:rFonts w:hint="default"/>
+      </w:rPr>
+    </w:lvl>
+    <w:lvl w:ilvl="1" w:tplc="04090019" w:tentative="1">
+      <w:start w:val="1"/>
+      <w:numFmt w:val="lowerLetter"/>
+      <w:lvlText w:val="%2."/>
+      <w:lvlJc w:val="left"/>
+      <w:pPr>
+        <w:ind w:left="1440" w:hanging="360"/>
+      </w:pPr>
+    </w:lvl>
+    <w:lvl w:ilvl="2" w:tplc="0409001B" w:tentative="1">
+      <w:start w:val="1"/>
+      <w:numFmt w:val="lowerRoman"/>
+      <w:lvlText w:val="%3."/>
+      <w:lvlJc w:val="right"/>
+      <w:pPr>
+        <w:ind w:left="2160" w:hanging="180"/>
+      </w:pPr>
+    </w:lvl>
+    <w:lvl w:ilvl="3" w:tplc="0409000F" w:tentative="1">
+      <w:start w:val="1"/>
+      <w:numFmt w:val="decimal"/>
+      <w:lvlText w:val="%4."/>
+      <w:lvlJc w:val="left"/>
+      <w:pPr>
+        <w:ind w:left="2880" w:hanging="360"/>
+      </w:pPr>
+    </w:lvl>
+    <w:lvl w:ilvl="4" w:tplc="04090019" w:tentative="1">
+      <w:start w:val="1"/>
+      <w:numFmt w:val="lowerLetter"/>
+      <w:lvlText w:val="%5."/>
+      <w:lvlJc w:val="left"/>
+      <w:pPr>
+        <w:ind w:left="3600" w:hanging="360"/>
+      </w:pPr>
+    </w:lvl>
+    <w:lvl w:ilvl="5" w:tplc="0409001B" w:tentative="1">
+      <w:start w:val="1"/>
+      <w:numFmt w:val="lowerRoman"/>
+      <w:lvlText w:val="%6."/>
+      <w:lvlJc w:val="right"/>
+      <w:pPr>
+        <w:ind w:left="4320" w:hanging="180"/>
+      </w:pPr>
+    </w:lvl>
+    <w:lvl w:ilvl="6" w:tplc="0409000F" w:tentative="1">
+      <w:start w:val="1"/>
+      <w:numFmt w:val="decimal"/>
+      <w:lvlText w:val="%7."/>
+      <w:lvlJc w:val="left"/>
+      <w:pPr>
+        <w:ind w:left="5040" w:hanging="360"/>
+      </w:pPr>
+    </w:lvl>
+    <w:lvl w:ilvl="7" w:tplc="04090019" w:tentative="1">
+      <w:start w:val="1"/>
+      <w:numFmt w:val="lowerLetter"/>
+      <w:lvlText w:val="%8."/>
+      <w:lvlJc w:val="left"/>
+      <w:pPr>
+        <w:ind w:left="5760" w:hanging="360"/>
+      </w:pPr>
+    </w:lvl>
+    <w:lvl w:ilvl="8" w:tplc="0409001B" w:tentative="1">
+      <w:start w:val="1"/>
+      <w:numFmt w:val="lowerRoman"/>
+      <w:lvlText w:val="%9."/>
+      <w:lvlJc w:val="right"/>
+      <w:pPr>
+        <w:ind w:left="6480" w:hanging="180"/>
+      </w:pPr>
+    </w:lvl>
+  </w:abstractNum>
+  <w:abstractNum w:abstractNumId="2">
     <w:nsid w:val="56193540"/>
     <w:multiLevelType w:val="hybridMultilevel"/>
     <w:tmpl w:val="335A6452"/>
@@ -806,7 +1209,13 @@
     </w:lvl>
   </w:abstractNum>
   <w:num w:numId="1">
+    <w:abstractNumId w:val="2"/>
+  </w:num>
+  <w:num w:numId="2">
     <w:abstractNumId w:val="0"/>
+  </w:num>
+  <w:num w:numId="3">
+    <w:abstractNumId w:val="1"/>
   </w:num>
 </w:numbering>
 </file>

</xml_diff>